<commit_message>
highlights empty cells and inconsistent headings
</commit_message>
<xml_diff>
--- a/sample.docx
+++ b/sample.docx
@@ -289,130 +289,120 @@
                 <w:lang w:val="en-IE"/>
               </w:rPr>
             </w:pPr>
+            <w:r>
+              <w:rPr>
+                <w:rStyle w:val="Heading1Char"/>
+              </w:rPr>
+              <w:t>a</w:t>
+            </w:r>
+            <w:r>
+              <w:rPr>
+                <w:rFonts w:ascii="Arial" w:hAnsi="Arial" w:cs="Arial"/>
+                <w:b/>
+                <w:bCs/>
+                <w:sz w:val="24"/>
+                <w:szCs w:val="24"/>
+                <w:lang w:val="en-IE"/>
+              </w:rPr>
+              <w:t>aa</w:t>
+            </w:r>
+          </w:p>
+        </w:tc>
+        <w:tc>
+          <w:tcPr>
+            <w:tcW w:w="1694" w:type="dxa"/>
+          </w:tcPr>
+          <w:p>
+            <w:pPr>
+              <w:rPr>
+                <w:rFonts w:ascii="Arial" w:hAnsi="Arial" w:cs="Arial"/>
+                <w:sz w:val="24"/>
+                <w:szCs w:val="24"/>
+                <w:lang w:val="en-IE"/>
+              </w:rPr>
+            </w:pPr>
+            <w:r>
+              <w:rPr>
+                <w:rFonts w:ascii="Arial" w:hAnsi="Arial" w:cs="Arial"/>
+                <w:sz w:val="24"/>
+                <w:szCs w:val="24"/>
+                <w:lang w:val="en-IE"/>
+              </w:rPr>
+              <w:t>Hello</w:t>
+            </w:r>
+          </w:p>
+        </w:tc>
+        <w:tc>
+          <w:tcPr>
+            <w:tcW w:w="1694" w:type="dxa"/>
+          </w:tcPr>
+          <w:p>
+            <w:pPr>
+              <w:rPr>
+                <w:rFonts w:ascii="Arial" w:hAnsi="Arial" w:cs="Arial"/>
+                <w:b/>
+                <w:bCs/>
+                <w:sz w:val="24"/>
+                <w:szCs w:val="24"/>
+                <w:lang w:val="en-IE"/>
+              </w:rPr>
+            </w:pPr>
+            <w:r>
+              <w:rPr>
+                <w:rFonts w:ascii="Arial" w:hAnsi="Arial" w:cs="Arial"/>
+                <w:b/>
+                <w:bCs/>
+                <w:sz w:val="24"/>
+                <w:szCs w:val="24"/>
+                <w:lang w:val="en-IE"/>
+              </w:rPr>
+              <w:t>Hi</w:t>
+            </w:r>
+          </w:p>
+        </w:tc>
+        <w:tc>
+          <w:tcPr>
+            <w:tcW w:w="1694" w:type="dxa"/>
+          </w:tcPr>
+          <w:p>
+            <w:pPr>
+              <w:pStyle w:val="Heading2"/>
+              <w:rPr>
+                <w:b/>
+                <w:bCs/>
+                <w:lang w:val="en-IE"/>
+              </w:rPr>
+            </w:pPr>
             <w:proofErr w:type="spellStart"/>
             <w:r>
               <w:rPr>
-                <w:rFonts w:ascii="Arial" w:hAnsi="Arial" w:cs="Arial"/>
                 <w:b/>
                 <w:bCs/>
-                <w:sz w:val="24"/>
-                <w:szCs w:val="24"/>
-                <w:lang w:val="en-IE"/>
-              </w:rPr>
-              <w:t>aaa</w:t>
+                <w:lang w:val="en-IE"/>
+              </w:rPr>
+              <w:t>Asd</w:t>
             </w:r>
             <w:proofErr w:type="spellEnd"/>
           </w:p>
         </w:tc>
         <w:tc>
           <w:tcPr>
-            <w:tcW w:w="1694" w:type="dxa"/>
-          </w:tcPr>
-          <w:p>
-            <w:pPr>
-              <w:rPr>
-                <w:rFonts w:ascii="Arial" w:hAnsi="Arial" w:cs="Arial"/>
+            <w:tcW w:w="1695" w:type="dxa"/>
+          </w:tcPr>
+          <w:p>
+            <w:pPr>
+              <w:pStyle w:val="Heading1"/>
+              <w:rPr>
                 <w:b/>
                 <w:bCs/>
-                <w:sz w:val="24"/>
-                <w:szCs w:val="24"/>
-                <w:lang w:val="en-IE"/>
-              </w:rPr>
-            </w:pPr>
-            <w:r>
-              <w:rPr>
-                <w:rFonts w:ascii="Arial" w:hAnsi="Arial" w:cs="Arial"/>
+                <w:lang w:val="en-IE"/>
+              </w:rPr>
+            </w:pPr>
+            <w:proofErr w:type="spellStart"/>
+            <w:r>
+              <w:rPr>
                 <w:b/>
                 <w:bCs/>
-                <w:sz w:val="24"/>
-                <w:szCs w:val="24"/>
-                <w:lang w:val="en-IE"/>
-              </w:rPr>
-              <w:t>Hello</w:t>
-            </w:r>
-          </w:p>
-        </w:tc>
-        <w:tc>
-          <w:tcPr>
-            <w:tcW w:w="1694" w:type="dxa"/>
-          </w:tcPr>
-          <w:p>
-            <w:pPr>
-              <w:rPr>
-                <w:rFonts w:ascii="Arial" w:hAnsi="Arial" w:cs="Arial"/>
-                <w:b/>
-                <w:bCs/>
-                <w:sz w:val="24"/>
-                <w:szCs w:val="24"/>
-                <w:lang w:val="en-IE"/>
-              </w:rPr>
-            </w:pPr>
-            <w:r>
-              <w:rPr>
-                <w:rFonts w:ascii="Arial" w:hAnsi="Arial" w:cs="Arial"/>
-                <w:b/>
-                <w:bCs/>
-                <w:sz w:val="24"/>
-                <w:szCs w:val="24"/>
-                <w:lang w:val="en-IE"/>
-              </w:rPr>
-              <w:t>Hi</w:t>
-            </w:r>
-          </w:p>
-        </w:tc>
-        <w:tc>
-          <w:tcPr>
-            <w:tcW w:w="1694" w:type="dxa"/>
-          </w:tcPr>
-          <w:p>
-            <w:pPr>
-              <w:rPr>
-                <w:rFonts w:ascii="Arial" w:hAnsi="Arial" w:cs="Arial"/>
-                <w:b/>
-                <w:bCs/>
-                <w:sz w:val="24"/>
-                <w:szCs w:val="24"/>
-                <w:lang w:val="en-IE"/>
-              </w:rPr>
-            </w:pPr>
-            <w:proofErr w:type="spellStart"/>
-            <w:r>
-              <w:rPr>
-                <w:rFonts w:ascii="Arial" w:hAnsi="Arial" w:cs="Arial"/>
-                <w:b/>
-                <w:bCs/>
-                <w:sz w:val="24"/>
-                <w:szCs w:val="24"/>
-                <w:lang w:val="en-IE"/>
-              </w:rPr>
-              <w:t>Asd</w:t>
-            </w:r>
-            <w:proofErr w:type="spellEnd"/>
-          </w:p>
-        </w:tc>
-        <w:tc>
-          <w:tcPr>
-            <w:tcW w:w="1695" w:type="dxa"/>
-          </w:tcPr>
-          <w:p>
-            <w:pPr>
-              <w:rPr>
-                <w:rFonts w:ascii="Arial" w:hAnsi="Arial" w:cs="Arial"/>
-                <w:b/>
-                <w:bCs/>
-                <w:sz w:val="24"/>
-                <w:szCs w:val="24"/>
-                <w:lang w:val="en-IE"/>
-              </w:rPr>
-            </w:pPr>
-            <w:proofErr w:type="spellStart"/>
-            <w:r>
-              <w:rPr>
-                <w:rFonts w:ascii="Arial" w:hAnsi="Arial" w:cs="Arial"/>
-                <w:b/>
-                <w:bCs/>
-                <w:sz w:val="24"/>
-                <w:szCs w:val="24"/>
                 <w:lang w:val="en-IE"/>
               </w:rPr>
               <w:t>asd</w:t>
@@ -1374,6 +1364,647 @@
         <w:br w:type="page"/>
       </w:r>
     </w:p>
+    <w:tbl>
+      <w:tblPr>
+        <w:tblStyle w:val="TableGrid"/>
+        <w:tblW w:w="0" w:type="auto"/>
+        <w:tblLook w:val="04A0" w:firstRow="1" w:lastRow="0" w:firstColumn="1" w:lastColumn="0" w:noHBand="0" w:noVBand="1"/>
+      </w:tblPr>
+      <w:tblGrid>
+        <w:gridCol w:w="1870"/>
+        <w:gridCol w:w="1870"/>
+        <w:gridCol w:w="1870"/>
+        <w:gridCol w:w="1870"/>
+        <w:gridCol w:w="1870"/>
+      </w:tblGrid>
+      <w:tr>
+        <w:tc>
+          <w:tcPr>
+            <w:tcW w:w="1870" w:type="dxa"/>
+          </w:tcPr>
+          <w:p>
+            <w:pPr>
+              <w:rPr>
+                <w:rFonts w:asciiTheme="majorHAnsi" w:hAnsiTheme="majorHAnsi"/>
+                <w:b/>
+                <w:color w:val="000000" w:themeColor="text1"/>
+                <w:sz w:val="24"/>
+                <w:szCs w:val="24"/>
+              </w:rPr>
+            </w:pPr>
+            <w:proofErr w:type="spellStart"/>
+            <w:proofErr w:type="gramStart"/>
+            <w:r>
+              <w:rPr>
+                <w:rFonts w:asciiTheme="majorHAnsi" w:hAnsiTheme="majorHAnsi"/>
+                <w:b/>
+                <w:color w:val="000000" w:themeColor="text1"/>
+                <w:sz w:val="24"/>
+                <w:szCs w:val="24"/>
+              </w:rPr>
+              <w:lastRenderedPageBreak/>
+              <w:t>S.No</w:t>
+            </w:r>
+            <w:proofErr w:type="spellEnd"/>
+            <w:proofErr w:type="gramEnd"/>
+          </w:p>
+        </w:tc>
+        <w:tc>
+          <w:tcPr>
+            <w:tcW w:w="1870" w:type="dxa"/>
+          </w:tcPr>
+          <w:p>
+            <w:pPr>
+              <w:rPr>
+                <w:rFonts w:asciiTheme="majorHAnsi" w:hAnsiTheme="majorHAnsi"/>
+                <w:bCs/>
+                <w:color w:val="000000" w:themeColor="text1"/>
+                <w:sz w:val="24"/>
+                <w:szCs w:val="24"/>
+              </w:rPr>
+            </w:pPr>
+            <w:r>
+              <w:rPr>
+                <w:rFonts w:asciiTheme="majorHAnsi" w:hAnsiTheme="majorHAnsi"/>
+                <w:bCs/>
+                <w:color w:val="000000" w:themeColor="text1"/>
+                <w:sz w:val="24"/>
+                <w:szCs w:val="24"/>
+              </w:rPr>
+              <w:t>Heading</w:t>
+            </w:r>
+          </w:p>
+        </w:tc>
+        <w:tc>
+          <w:tcPr>
+            <w:tcW w:w="1870" w:type="dxa"/>
+          </w:tcPr>
+          <w:p>
+            <w:pPr>
+              <w:rPr>
+                <w:rFonts w:asciiTheme="majorHAnsi" w:hAnsiTheme="majorHAnsi"/>
+                <w:b/>
+                <w:color w:val="000000" w:themeColor="text1"/>
+                <w:sz w:val="24"/>
+                <w:szCs w:val="24"/>
+              </w:rPr>
+            </w:pPr>
+            <w:r>
+              <w:rPr>
+                <w:rFonts w:asciiTheme="majorHAnsi" w:hAnsiTheme="majorHAnsi"/>
+                <w:b/>
+                <w:color w:val="000000" w:themeColor="text1"/>
+                <w:sz w:val="24"/>
+                <w:szCs w:val="24"/>
+              </w:rPr>
+              <w:t>Name</w:t>
+            </w:r>
+          </w:p>
+        </w:tc>
+        <w:tc>
+          <w:tcPr>
+            <w:tcW w:w="1870" w:type="dxa"/>
+          </w:tcPr>
+          <w:p>
+            <w:pPr>
+              <w:rPr>
+                <w:rFonts w:asciiTheme="majorHAnsi" w:hAnsiTheme="majorHAnsi"/>
+                <w:b/>
+                <w:color w:val="000000" w:themeColor="text1"/>
+                <w:sz w:val="24"/>
+                <w:szCs w:val="24"/>
+              </w:rPr>
+            </w:pPr>
+            <w:r>
+              <w:rPr>
+                <w:rFonts w:asciiTheme="majorHAnsi" w:hAnsiTheme="majorHAnsi"/>
+                <w:b/>
+                <w:color w:val="000000" w:themeColor="text1"/>
+                <w:sz w:val="24"/>
+                <w:szCs w:val="24"/>
+              </w:rPr>
+              <w:t xml:space="preserve">Last </w:t>
+            </w:r>
+          </w:p>
+        </w:tc>
+        <w:tc>
+          <w:tcPr>
+            <w:tcW w:w="1870" w:type="dxa"/>
+          </w:tcPr>
+          <w:p>
+            <w:pPr>
+              <w:rPr>
+                <w:b/>
+                <w:color w:val="000000" w:themeColor="text1"/>
+                <w:sz w:val="24"/>
+                <w:szCs w:val="24"/>
+              </w:rPr>
+            </w:pPr>
+            <w:r>
+              <w:rPr>
+                <w:b/>
+                <w:color w:val="000000" w:themeColor="text1"/>
+                <w:sz w:val="24"/>
+                <w:szCs w:val="24"/>
+              </w:rPr>
+              <w:t>FIRST</w:t>
+            </w:r>
+          </w:p>
+        </w:tc>
+      </w:tr>
+      <w:tr>
+        <w:tc>
+          <w:tcPr>
+            <w:tcW w:w="1870" w:type="dxa"/>
+          </w:tcPr>
+          <w:p>
+            <w:pPr>
+              <w:rPr>
+                <w:rFonts w:asciiTheme="majorHAnsi" w:hAnsiTheme="majorHAnsi"/>
+                <w:b/>
+                <w:color w:val="FF0000"/>
+                <w:sz w:val="36"/>
+                <w:szCs w:val="36"/>
+              </w:rPr>
+            </w:pPr>
+          </w:p>
+        </w:tc>
+        <w:tc>
+          <w:tcPr>
+            <w:tcW w:w="1870" w:type="dxa"/>
+          </w:tcPr>
+          <w:p>
+            <w:pPr>
+              <w:rPr>
+                <w:rFonts w:asciiTheme="majorHAnsi" w:hAnsiTheme="majorHAnsi"/>
+                <w:b/>
+                <w:color w:val="FF0000"/>
+                <w:sz w:val="36"/>
+                <w:szCs w:val="36"/>
+              </w:rPr>
+            </w:pPr>
+          </w:p>
+        </w:tc>
+        <w:tc>
+          <w:tcPr>
+            <w:tcW w:w="1870" w:type="dxa"/>
+          </w:tcPr>
+          <w:p>
+            <w:pPr>
+              <w:rPr>
+                <w:rFonts w:asciiTheme="majorHAnsi" w:hAnsiTheme="majorHAnsi"/>
+                <w:b/>
+                <w:color w:val="FF0000"/>
+                <w:sz w:val="36"/>
+                <w:szCs w:val="36"/>
+              </w:rPr>
+            </w:pPr>
+          </w:p>
+        </w:tc>
+        <w:tc>
+          <w:tcPr>
+            <w:tcW w:w="1870" w:type="dxa"/>
+          </w:tcPr>
+          <w:p>
+            <w:pPr>
+              <w:rPr>
+                <w:rFonts w:asciiTheme="majorHAnsi" w:hAnsiTheme="majorHAnsi"/>
+                <w:b/>
+                <w:color w:val="FF0000"/>
+                <w:sz w:val="36"/>
+                <w:szCs w:val="36"/>
+              </w:rPr>
+            </w:pPr>
+          </w:p>
+        </w:tc>
+        <w:tc>
+          <w:tcPr>
+            <w:tcW w:w="1870" w:type="dxa"/>
+          </w:tcPr>
+          <w:p>
+            <w:pPr>
+              <w:rPr>
+                <w:rFonts w:asciiTheme="majorHAnsi" w:hAnsiTheme="majorHAnsi"/>
+                <w:b/>
+                <w:color w:val="FF0000"/>
+                <w:sz w:val="36"/>
+                <w:szCs w:val="36"/>
+              </w:rPr>
+            </w:pPr>
+          </w:p>
+        </w:tc>
+      </w:tr>
+      <w:tr>
+        <w:tc>
+          <w:tcPr>
+            <w:tcW w:w="1870" w:type="dxa"/>
+          </w:tcPr>
+          <w:p>
+            <w:pPr>
+              <w:rPr>
+                <w:rFonts w:asciiTheme="majorHAnsi" w:hAnsiTheme="majorHAnsi"/>
+                <w:b/>
+                <w:color w:val="FF0000"/>
+                <w:sz w:val="36"/>
+                <w:szCs w:val="36"/>
+              </w:rPr>
+            </w:pPr>
+          </w:p>
+        </w:tc>
+        <w:tc>
+          <w:tcPr>
+            <w:tcW w:w="1870" w:type="dxa"/>
+          </w:tcPr>
+          <w:p>
+            <w:pPr>
+              <w:rPr>
+                <w:rFonts w:asciiTheme="majorHAnsi" w:hAnsiTheme="majorHAnsi"/>
+                <w:b/>
+                <w:color w:val="FF0000"/>
+                <w:sz w:val="36"/>
+                <w:szCs w:val="36"/>
+              </w:rPr>
+            </w:pPr>
+          </w:p>
+        </w:tc>
+        <w:tc>
+          <w:tcPr>
+            <w:tcW w:w="1870" w:type="dxa"/>
+          </w:tcPr>
+          <w:p>
+            <w:pPr>
+              <w:rPr>
+                <w:rFonts w:asciiTheme="majorHAnsi" w:hAnsiTheme="majorHAnsi"/>
+                <w:b/>
+                <w:color w:val="FF0000"/>
+                <w:sz w:val="36"/>
+                <w:szCs w:val="36"/>
+              </w:rPr>
+            </w:pPr>
+          </w:p>
+        </w:tc>
+        <w:tc>
+          <w:tcPr>
+            <w:tcW w:w="1870" w:type="dxa"/>
+          </w:tcPr>
+          <w:p>
+            <w:pPr>
+              <w:rPr>
+                <w:rFonts w:asciiTheme="majorHAnsi" w:hAnsiTheme="majorHAnsi"/>
+                <w:b/>
+                <w:color w:val="FF0000"/>
+                <w:sz w:val="36"/>
+                <w:szCs w:val="36"/>
+              </w:rPr>
+            </w:pPr>
+          </w:p>
+        </w:tc>
+        <w:tc>
+          <w:tcPr>
+            <w:tcW w:w="1870" w:type="dxa"/>
+          </w:tcPr>
+          <w:p>
+            <w:pPr>
+              <w:rPr>
+                <w:rFonts w:asciiTheme="majorHAnsi" w:hAnsiTheme="majorHAnsi"/>
+                <w:b/>
+                <w:color w:val="FF0000"/>
+                <w:sz w:val="36"/>
+                <w:szCs w:val="36"/>
+              </w:rPr>
+            </w:pPr>
+          </w:p>
+        </w:tc>
+      </w:tr>
+    </w:tbl>
+    <w:p>
+      <w:pPr>
+        <w:rPr>
+          <w:rFonts w:asciiTheme="majorHAnsi" w:hAnsiTheme="majorHAnsi"/>
+          <w:b/>
+          <w:color w:val="FF0000"/>
+          <w:sz w:val="36"/>
+          <w:szCs w:val="36"/>
+        </w:rPr>
+      </w:pPr>
+    </w:p>
+    <w:tbl>
+      <w:tblPr>
+        <w:tblStyle w:val="TableGrid"/>
+        <w:tblW w:w="0" w:type="auto"/>
+        <w:tblLook w:val="04A0" w:firstRow="1" w:lastRow="0" w:firstColumn="1" w:lastColumn="0" w:noHBand="0" w:noVBand="1"/>
+      </w:tblPr>
+      <w:tblGrid>
+        <w:gridCol w:w="2337"/>
+        <w:gridCol w:w="2337"/>
+        <w:gridCol w:w="2338"/>
+        <w:gridCol w:w="2338"/>
+      </w:tblGrid>
+      <w:tr>
+        <w:tc>
+          <w:tcPr>
+            <w:tcW w:w="2337" w:type="dxa"/>
+          </w:tcPr>
+          <w:p>
+            <w:pPr>
+              <w:rPr>
+                <w:rFonts w:asciiTheme="majorHAnsi" w:hAnsiTheme="majorHAnsi"/>
+                <w:b/>
+                <w:color w:val="FF0000"/>
+                <w:sz w:val="24"/>
+                <w:szCs w:val="24"/>
+              </w:rPr>
+            </w:pPr>
+            <w:r>
+              <w:rPr>
+                <w:rFonts w:asciiTheme="majorHAnsi" w:hAnsiTheme="majorHAnsi"/>
+                <w:b/>
+                <w:color w:val="FF0000"/>
+                <w:sz w:val="24"/>
+                <w:szCs w:val="24"/>
+              </w:rPr>
+              <w:t>Name</w:t>
+            </w:r>
+          </w:p>
+        </w:tc>
+        <w:tc>
+          <w:tcPr>
+            <w:tcW w:w="2337" w:type="dxa"/>
+          </w:tcPr>
+          <w:p>
+            <w:pPr>
+              <w:rPr>
+                <w:rFonts w:asciiTheme="majorHAnsi" w:hAnsiTheme="majorHAnsi"/>
+                <w:b/>
+                <w:color w:val="FF0000"/>
+                <w:sz w:val="24"/>
+                <w:szCs w:val="24"/>
+              </w:rPr>
+            </w:pPr>
+            <w:r>
+              <w:rPr>
+                <w:rFonts w:asciiTheme="majorHAnsi" w:hAnsiTheme="majorHAnsi"/>
+                <w:b/>
+                <w:color w:val="FF0000"/>
+                <w:sz w:val="24"/>
+                <w:szCs w:val="24"/>
+              </w:rPr>
+              <w:t>First</w:t>
+            </w:r>
+          </w:p>
+        </w:tc>
+        <w:tc>
+          <w:tcPr>
+            <w:tcW w:w="2338" w:type="dxa"/>
+          </w:tcPr>
+          <w:p>
+            <w:pPr>
+              <w:rPr>
+                <w:rFonts w:asciiTheme="majorHAnsi" w:hAnsiTheme="majorHAnsi"/>
+                <w:b/>
+                <w:color w:val="FF0000"/>
+                <w:sz w:val="24"/>
+                <w:szCs w:val="24"/>
+              </w:rPr>
+            </w:pPr>
+            <w:r>
+              <w:rPr>
+                <w:rFonts w:asciiTheme="majorHAnsi" w:hAnsiTheme="majorHAnsi"/>
+                <w:b/>
+                <w:color w:val="FF0000"/>
+                <w:sz w:val="24"/>
+                <w:szCs w:val="24"/>
+              </w:rPr>
+              <w:t>Last</w:t>
+            </w:r>
+          </w:p>
+        </w:tc>
+        <w:tc>
+          <w:tcPr>
+            <w:tcW w:w="2338" w:type="dxa"/>
+          </w:tcPr>
+          <w:p>
+            <w:pPr>
+              <w:rPr>
+                <w:rFonts w:asciiTheme="majorHAnsi" w:hAnsiTheme="majorHAnsi"/>
+                <w:b/>
+                <w:color w:val="FF0000"/>
+                <w:sz w:val="24"/>
+                <w:szCs w:val="24"/>
+              </w:rPr>
+            </w:pPr>
+            <w:r>
+              <w:rPr>
+                <w:rFonts w:asciiTheme="majorHAnsi" w:hAnsiTheme="majorHAnsi"/>
+                <w:b/>
+                <w:color w:val="FF0000"/>
+                <w:sz w:val="24"/>
+                <w:szCs w:val="24"/>
+              </w:rPr>
+              <w:t>Print</w:t>
+            </w:r>
+          </w:p>
+        </w:tc>
+      </w:tr>
+      <w:tr>
+        <w:tc>
+          <w:tcPr>
+            <w:tcW w:w="2337" w:type="dxa"/>
+          </w:tcPr>
+          <w:p>
+            <w:pPr>
+              <w:rPr>
+                <w:rFonts w:asciiTheme="majorHAnsi" w:hAnsiTheme="majorHAnsi"/>
+                <w:b/>
+                <w:color w:val="FF0000"/>
+                <w:sz w:val="24"/>
+                <w:szCs w:val="24"/>
+              </w:rPr>
+            </w:pPr>
+          </w:p>
+        </w:tc>
+        <w:tc>
+          <w:tcPr>
+            <w:tcW w:w="2337" w:type="dxa"/>
+          </w:tcPr>
+          <w:p>
+            <w:pPr>
+              <w:rPr>
+                <w:rFonts w:asciiTheme="majorHAnsi" w:hAnsiTheme="majorHAnsi"/>
+                <w:b/>
+                <w:color w:val="FF0000"/>
+                <w:sz w:val="24"/>
+                <w:szCs w:val="24"/>
+              </w:rPr>
+            </w:pPr>
+          </w:p>
+        </w:tc>
+        <w:tc>
+          <w:tcPr>
+            <w:tcW w:w="2338" w:type="dxa"/>
+          </w:tcPr>
+          <w:p>
+            <w:pPr>
+              <w:rPr>
+                <w:rFonts w:asciiTheme="majorHAnsi" w:hAnsiTheme="majorHAnsi"/>
+                <w:b/>
+                <w:color w:val="FF0000"/>
+                <w:sz w:val="24"/>
+                <w:szCs w:val="24"/>
+              </w:rPr>
+            </w:pPr>
+          </w:p>
+        </w:tc>
+        <w:tc>
+          <w:tcPr>
+            <w:tcW w:w="2338" w:type="dxa"/>
+          </w:tcPr>
+          <w:p>
+            <w:pPr>
+              <w:rPr>
+                <w:rFonts w:asciiTheme="majorHAnsi" w:hAnsiTheme="majorHAnsi"/>
+                <w:b/>
+                <w:color w:val="FF0000"/>
+                <w:sz w:val="24"/>
+                <w:szCs w:val="24"/>
+              </w:rPr>
+            </w:pPr>
+          </w:p>
+        </w:tc>
+      </w:tr>
+      <w:tr>
+        <w:tc>
+          <w:tcPr>
+            <w:tcW w:w="2337" w:type="dxa"/>
+          </w:tcPr>
+          <w:p>
+            <w:pPr>
+              <w:rPr>
+                <w:rFonts w:asciiTheme="majorHAnsi" w:hAnsiTheme="majorHAnsi"/>
+                <w:b/>
+                <w:color w:val="FF0000"/>
+                <w:sz w:val="24"/>
+                <w:szCs w:val="24"/>
+              </w:rPr>
+            </w:pPr>
+          </w:p>
+        </w:tc>
+        <w:tc>
+          <w:tcPr>
+            <w:tcW w:w="2337" w:type="dxa"/>
+          </w:tcPr>
+          <w:p>
+            <w:pPr>
+              <w:rPr>
+                <w:rFonts w:asciiTheme="majorHAnsi" w:hAnsiTheme="majorHAnsi"/>
+                <w:b/>
+                <w:color w:val="FF0000"/>
+                <w:sz w:val="24"/>
+                <w:szCs w:val="24"/>
+              </w:rPr>
+            </w:pPr>
+          </w:p>
+        </w:tc>
+        <w:tc>
+          <w:tcPr>
+            <w:tcW w:w="2338" w:type="dxa"/>
+          </w:tcPr>
+          <w:p>
+            <w:pPr>
+              <w:rPr>
+                <w:rFonts w:asciiTheme="majorHAnsi" w:hAnsiTheme="majorHAnsi"/>
+                <w:b/>
+                <w:color w:val="FF0000"/>
+                <w:sz w:val="24"/>
+                <w:szCs w:val="24"/>
+              </w:rPr>
+            </w:pPr>
+          </w:p>
+        </w:tc>
+        <w:tc>
+          <w:tcPr>
+            <w:tcW w:w="2338" w:type="dxa"/>
+          </w:tcPr>
+          <w:p>
+            <w:pPr>
+              <w:rPr>
+                <w:rFonts w:asciiTheme="majorHAnsi" w:hAnsiTheme="majorHAnsi"/>
+                <w:b/>
+                <w:color w:val="FF0000"/>
+                <w:sz w:val="24"/>
+                <w:szCs w:val="24"/>
+              </w:rPr>
+            </w:pPr>
+          </w:p>
+        </w:tc>
+      </w:tr>
+      <w:tr>
+        <w:tc>
+          <w:tcPr>
+            <w:tcW w:w="2337" w:type="dxa"/>
+          </w:tcPr>
+          <w:p>
+            <w:pPr>
+              <w:rPr>
+                <w:rFonts w:asciiTheme="majorHAnsi" w:hAnsiTheme="majorHAnsi"/>
+                <w:b/>
+                <w:color w:val="FF0000"/>
+                <w:sz w:val="24"/>
+                <w:szCs w:val="24"/>
+              </w:rPr>
+            </w:pPr>
+          </w:p>
+        </w:tc>
+        <w:tc>
+          <w:tcPr>
+            <w:tcW w:w="2337" w:type="dxa"/>
+          </w:tcPr>
+          <w:p>
+            <w:pPr>
+              <w:rPr>
+                <w:rFonts w:asciiTheme="majorHAnsi" w:hAnsiTheme="majorHAnsi"/>
+                <w:b/>
+                <w:color w:val="FF0000"/>
+                <w:sz w:val="24"/>
+                <w:szCs w:val="24"/>
+              </w:rPr>
+            </w:pPr>
+          </w:p>
+        </w:tc>
+        <w:tc>
+          <w:tcPr>
+            <w:tcW w:w="2338" w:type="dxa"/>
+          </w:tcPr>
+          <w:p>
+            <w:pPr>
+              <w:rPr>
+                <w:rFonts w:asciiTheme="majorHAnsi" w:hAnsiTheme="majorHAnsi"/>
+                <w:b/>
+                <w:color w:val="FF0000"/>
+                <w:sz w:val="24"/>
+                <w:szCs w:val="24"/>
+              </w:rPr>
+            </w:pPr>
+          </w:p>
+        </w:tc>
+        <w:tc>
+          <w:tcPr>
+            <w:tcW w:w="2338" w:type="dxa"/>
+          </w:tcPr>
+          <w:p>
+            <w:pPr>
+              <w:rPr>
+                <w:rFonts w:asciiTheme="majorHAnsi" w:hAnsiTheme="majorHAnsi"/>
+                <w:b/>
+                <w:color w:val="FF0000"/>
+                <w:sz w:val="24"/>
+                <w:szCs w:val="24"/>
+              </w:rPr>
+            </w:pPr>
+          </w:p>
+        </w:tc>
+      </w:tr>
+    </w:tbl>
     <w:p>
       <w:pPr>
         <w:rPr>
@@ -1794,6 +2425,49 @@
     <w:name w:val="Normal"/>
     <w:qFormat/>
   </w:style>
+  <w:style w:type="paragraph" w:styleId="Heading1">
+    <w:name w:val="heading 1"/>
+    <w:basedOn w:val="Normal"/>
+    <w:next w:val="Normal"/>
+    <w:link w:val="Heading1Char"/>
+    <w:uiPriority w:val="9"/>
+    <w:qFormat/>
+    <w:rsid w:val="00E02C5E"/>
+    <w:pPr>
+      <w:keepNext/>
+      <w:keepLines/>
+      <w:spacing w:before="240" w:after="0"/>
+      <w:outlineLvl w:val="0"/>
+    </w:pPr>
+    <w:rPr>
+      <w:rFonts w:asciiTheme="majorHAnsi" w:eastAsiaTheme="majorEastAsia" w:hAnsiTheme="majorHAnsi" w:cstheme="majorBidi"/>
+      <w:color w:val="2E74B5" w:themeColor="accent1" w:themeShade="BF"/>
+      <w:sz w:val="32"/>
+      <w:szCs w:val="32"/>
+    </w:rPr>
+  </w:style>
+  <w:style w:type="paragraph" w:styleId="Heading2">
+    <w:name w:val="heading 2"/>
+    <w:basedOn w:val="Normal"/>
+    <w:next w:val="Normal"/>
+    <w:link w:val="Heading2Char"/>
+    <w:uiPriority w:val="9"/>
+    <w:unhideWhenUsed/>
+    <w:qFormat/>
+    <w:rsid w:val="00E02C5E"/>
+    <w:pPr>
+      <w:keepNext/>
+      <w:keepLines/>
+      <w:spacing w:before="40" w:after="0"/>
+      <w:outlineLvl w:val="1"/>
+    </w:pPr>
+    <w:rPr>
+      <w:rFonts w:asciiTheme="majorHAnsi" w:eastAsiaTheme="majorEastAsia" w:hAnsiTheme="majorHAnsi" w:cstheme="majorBidi"/>
+      <w:color w:val="2E74B5" w:themeColor="accent1" w:themeShade="BF"/>
+      <w:sz w:val="26"/>
+      <w:szCs w:val="26"/>
+    </w:rPr>
+  </w:style>
   <w:style w:type="character" w:default="1" w:styleId="DefaultParagraphFont">
     <w:name w:val="Default Paragraph Font"/>
     <w:uiPriority w:val="1"/>
@@ -1820,6 +2494,51 @@
     <w:uiPriority w:val="99"/>
     <w:semiHidden/>
     <w:unhideWhenUsed/>
+  </w:style>
+  <w:style w:type="character" w:customStyle="1" w:styleId="Heading1Char">
+    <w:name w:val="Heading 1 Char"/>
+    <w:basedOn w:val="DefaultParagraphFont"/>
+    <w:link w:val="Heading1"/>
+    <w:uiPriority w:val="9"/>
+    <w:rsid w:val="00E02C5E"/>
+    <w:rPr>
+      <w:rFonts w:asciiTheme="majorHAnsi" w:eastAsiaTheme="majorEastAsia" w:hAnsiTheme="majorHAnsi" w:cstheme="majorBidi"/>
+      <w:color w:val="2E74B5" w:themeColor="accent1" w:themeShade="BF"/>
+      <w:sz w:val="32"/>
+      <w:szCs w:val="32"/>
+    </w:rPr>
+  </w:style>
+  <w:style w:type="character" w:customStyle="1" w:styleId="Heading2Char">
+    <w:name w:val="Heading 2 Char"/>
+    <w:basedOn w:val="DefaultParagraphFont"/>
+    <w:link w:val="Heading2"/>
+    <w:uiPriority w:val="9"/>
+    <w:rsid w:val="00E02C5E"/>
+    <w:rPr>
+      <w:rFonts w:asciiTheme="majorHAnsi" w:eastAsiaTheme="majorEastAsia" w:hAnsiTheme="majorHAnsi" w:cstheme="majorBidi"/>
+      <w:color w:val="2E74B5" w:themeColor="accent1" w:themeShade="BF"/>
+      <w:sz w:val="26"/>
+      <w:szCs w:val="26"/>
+    </w:rPr>
+  </w:style>
+  <w:style w:type="table" w:styleId="TableGrid">
+    <w:name w:val="Table Grid"/>
+    <w:basedOn w:val="TableNormal"/>
+    <w:uiPriority w:val="39"/>
+    <w:rsid w:val="00E24917"/>
+    <w:pPr>
+      <w:spacing w:after="0" w:line="240" w:lineRule="auto"/>
+    </w:pPr>
+    <w:tblPr>
+      <w:tblBorders>
+        <w:top w:val="single" w:sz="4" w:space="0" w:color="auto"/>
+        <w:left w:val="single" w:sz="4" w:space="0" w:color="auto"/>
+        <w:bottom w:val="single" w:sz="4" w:space="0" w:color="auto"/>
+        <w:right w:val="single" w:sz="4" w:space="0" w:color="auto"/>
+        <w:insideH w:val="single" w:sz="4" w:space="0" w:color="auto"/>
+        <w:insideV w:val="single" w:sz="4" w:space="0" w:color="auto"/>
+      </w:tblBorders>
+    </w:tblPr>
   </w:style>
 </w:styles>
 </file>

</xml_diff>

<commit_message>
integrated the code with table functionality
</commit_message>
<xml_diff>
--- a/sample.docx
+++ b/sample.docx
@@ -11,36 +11,6 @@
           <w:szCs w:val="36"/>
         </w:rPr>
       </w:pPr>
-      <w:r>
-        <w:rPr>
-          <w:rFonts w:asciiTheme="majorHAnsi" w:hAnsiTheme="majorHAnsi"/>
-          <w:b/>
-          <w:sz w:val="36"/>
-          <w:szCs w:val="36"/>
-        </w:rPr>
-        <w:t>Download Cl sectional test folder to your laptop/</w:t>
-      </w:r>
-      <w:proofErr w:type="gramStart"/>
-      <w:r>
-        <w:rPr>
-          <w:rFonts w:asciiTheme="majorHAnsi" w:hAnsiTheme="majorHAnsi"/>
-          <w:b/>
-          <w:sz w:val="36"/>
-          <w:szCs w:val="36"/>
-        </w:rPr>
-        <w:t>PC</w:t>
-      </w:r>
-      <w:proofErr w:type="gramEnd"/>
-    </w:p>
-    <w:p>
-      <w:pPr>
-        <w:rPr>
-          <w:rFonts w:asciiTheme="majorHAnsi" w:hAnsiTheme="majorHAnsi"/>
-          <w:b/>
-          <w:sz w:val="36"/>
-          <w:szCs w:val="36"/>
-        </w:rPr>
-      </w:pPr>
     </w:p>
     <w:p>
       <w:pPr>
@@ -70,171 +40,6 @@
           <w:szCs w:val="36"/>
         </w:rPr>
       </w:pPr>
-    </w:p>
-    <w:p>
-      <w:pPr>
-        <w:tabs>
-          <w:tab w:val="left" w:pos="1305"/>
-        </w:tabs>
-        <w:rPr>
-          <w:rFonts w:asciiTheme="majorHAnsi" w:hAnsiTheme="majorHAnsi"/>
-          <w:b/>
-          <w:sz w:val="36"/>
-          <w:szCs w:val="36"/>
-        </w:rPr>
-      </w:pPr>
-      <w:r>
-        <w:rPr>
-          <w:rFonts w:asciiTheme="majorHAnsi" w:hAnsiTheme="majorHAnsi"/>
-          <w:b/>
-          <w:sz w:val="36"/>
-          <w:szCs w:val="36"/>
-        </w:rPr>
-        <w:t>To access question paper:</w:t>
-      </w:r>
-    </w:p>
-    <w:p>
-      <w:pPr>
-        <w:tabs>
-          <w:tab w:val="left" w:pos="1305"/>
-        </w:tabs>
-        <w:rPr>
-          <w:rFonts w:asciiTheme="majorHAnsi" w:hAnsiTheme="majorHAnsi"/>
-          <w:b/>
-          <w:sz w:val="36"/>
-          <w:szCs w:val="36"/>
-        </w:rPr>
-      </w:pPr>
-    </w:p>
-    <w:p>
-      <w:pPr>
-        <w:rPr>
-          <w:rFonts w:asciiTheme="majorHAnsi" w:hAnsiTheme="majorHAnsi"/>
-          <w:b/>
-          <w:sz w:val="36"/>
-          <w:szCs w:val="36"/>
-        </w:rPr>
-      </w:pPr>
-      <w:r>
-        <w:rPr>
-          <w:rFonts w:asciiTheme="majorHAnsi" w:hAnsiTheme="majorHAnsi"/>
-          <w:b/>
-          <w:sz w:val="36"/>
-          <w:szCs w:val="36"/>
-        </w:rPr>
-        <w:t xml:space="preserve">For </w:t>
-      </w:r>
-      <w:proofErr w:type="gramStart"/>
-      <w:r>
-        <w:rPr>
-          <w:rFonts w:asciiTheme="majorHAnsi" w:hAnsiTheme="majorHAnsi"/>
-          <w:b/>
-          <w:sz w:val="36"/>
-          <w:szCs w:val="36"/>
-        </w:rPr>
-        <w:t>QA :</w:t>
-      </w:r>
-      <w:proofErr w:type="gramEnd"/>
-      <w:r>
-        <w:rPr>
-          <w:rFonts w:asciiTheme="majorHAnsi" w:hAnsiTheme="majorHAnsi"/>
-          <w:b/>
-          <w:sz w:val="36"/>
-          <w:szCs w:val="36"/>
-        </w:rPr>
-        <w:t xml:space="preserve"> Run File Name “</w:t>
-      </w:r>
-      <w:r>
-        <w:rPr>
-          <w:rFonts w:asciiTheme="majorHAnsi" w:hAnsiTheme="majorHAnsi"/>
-          <w:b/>
-          <w:sz w:val="36"/>
-          <w:szCs w:val="36"/>
-          <w:u w:val="single"/>
-        </w:rPr>
-        <w:t>1</w:t>
-      </w:r>
-      <w:r>
-        <w:rPr>
-          <w:rFonts w:asciiTheme="majorHAnsi" w:hAnsiTheme="majorHAnsi"/>
-          <w:b/>
-          <w:sz w:val="36"/>
-          <w:szCs w:val="36"/>
-        </w:rPr>
-        <w:t>” on chrome or any browser.</w:t>
-      </w:r>
-    </w:p>
-    <w:p>
-      <w:pPr>
-        <w:rPr>
-          <w:rFonts w:asciiTheme="majorHAnsi" w:hAnsiTheme="majorHAnsi"/>
-          <w:b/>
-          <w:sz w:val="36"/>
-          <w:szCs w:val="36"/>
-        </w:rPr>
-      </w:pPr>
-    </w:p>
-    <w:p>
-      <w:pPr>
-        <w:rPr>
-          <w:rFonts w:asciiTheme="majorHAnsi" w:hAnsiTheme="majorHAnsi"/>
-          <w:b/>
-          <w:sz w:val="36"/>
-          <w:szCs w:val="36"/>
-        </w:rPr>
-      </w:pPr>
-      <w:r>
-        <w:rPr>
-          <w:rFonts w:asciiTheme="majorHAnsi" w:hAnsiTheme="majorHAnsi"/>
-          <w:b/>
-          <w:sz w:val="36"/>
-          <w:szCs w:val="36"/>
-        </w:rPr>
-        <w:t>For Mock Solution: Run file name “Mock Analysis” on chrome or any browser.</w:t>
-      </w:r>
-    </w:p>
-    <w:p>
-      <w:pPr>
-        <w:rPr>
-          <w:rFonts w:asciiTheme="majorHAnsi" w:hAnsiTheme="majorHAnsi"/>
-          <w:b/>
-          <w:sz w:val="36"/>
-          <w:szCs w:val="36"/>
-        </w:rPr>
-      </w:pPr>
-    </w:p>
-    <w:p>
-      <w:pPr>
-        <w:rPr>
-          <w:rFonts w:asciiTheme="majorHAnsi" w:hAnsiTheme="majorHAnsi"/>
-          <w:b/>
-          <w:color w:val="FF0000"/>
-          <w:sz w:val="36"/>
-          <w:szCs w:val="36"/>
-        </w:rPr>
-      </w:pPr>
-      <w:proofErr w:type="gramStart"/>
-      <w:r>
-        <w:rPr>
-          <w:rFonts w:asciiTheme="majorHAnsi" w:hAnsiTheme="majorHAnsi"/>
-          <w:b/>
-          <w:color w:val="FF0000"/>
-          <w:sz w:val="36"/>
-          <w:szCs w:val="36"/>
-        </w:rPr>
-        <w:t>Note :</w:t>
-      </w:r>
-      <w:proofErr w:type="gramEnd"/>
-      <w:r>
-        <w:rPr>
-          <w:rFonts w:asciiTheme="majorHAnsi" w:hAnsiTheme="majorHAnsi"/>
-          <w:b/>
-          <w:color w:val="FF0000"/>
-          <w:sz w:val="36"/>
-          <w:szCs w:val="36"/>
-        </w:rPr>
-        <w:t xml:space="preserve"> Don’t Change any file name otherwise test will not work perfectly.</w:t>
-      </w:r>
     </w:p>
     <w:p>
       <w:pPr>
@@ -291,20 +96,40 @@
             </w:pPr>
             <w:r>
               <w:rPr>
-                <w:rStyle w:val="Heading1Char"/>
-              </w:rPr>
-              <w:t>a</w:t>
-            </w:r>
-            <w:r>
+                <w:rFonts w:cs="Arial"/>
+                <w:b/>
+                <w:bCs/>
+                <w:sz w:val="24"/>
+                <w:szCs w:val="24"/>
+                <w:lang w:val="en-IE"/>
+              </w:rPr>
+              <w:t>Table 1</w:t>
+            </w:r>
+          </w:p>
+        </w:tc>
+        <w:tc>
+          <w:tcPr>
+            <w:tcW w:w="1694" w:type="dxa"/>
+          </w:tcPr>
+          <w:p>
+            <w:pPr>
               <w:rPr>
                 <w:rFonts w:ascii="Arial" w:hAnsi="Arial" w:cs="Arial"/>
+                <w:sz w:val="24"/>
+                <w:szCs w:val="24"/>
+                <w:lang w:val="en-IE"/>
+              </w:rPr>
+            </w:pPr>
+            <w:r>
+              <w:rPr>
+                <w:rFonts w:cs="Arial"/>
                 <w:b/>
                 <w:bCs/>
                 <w:sz w:val="24"/>
                 <w:szCs w:val="24"/>
                 <w:lang w:val="en-IE"/>
               </w:rPr>
-              <w:t>aa</w:t>
+              <w:t>Table 1</w:t>
             </w:r>
           </w:p>
         </w:tc>
@@ -316,30 +141,6 @@
             <w:pPr>
               <w:rPr>
                 <w:rFonts w:ascii="Arial" w:hAnsi="Arial" w:cs="Arial"/>
-                <w:sz w:val="24"/>
-                <w:szCs w:val="24"/>
-                <w:lang w:val="en-IE"/>
-              </w:rPr>
-            </w:pPr>
-            <w:r>
-              <w:rPr>
-                <w:rFonts w:ascii="Arial" w:hAnsi="Arial" w:cs="Arial"/>
-                <w:sz w:val="24"/>
-                <w:szCs w:val="24"/>
-                <w:lang w:val="en-IE"/>
-              </w:rPr>
-              <w:t>Hello</w:t>
-            </w:r>
-          </w:p>
-        </w:tc>
-        <w:tc>
-          <w:tcPr>
-            <w:tcW w:w="1694" w:type="dxa"/>
-          </w:tcPr>
-          <w:p>
-            <w:pPr>
-              <w:rPr>
-                <w:rFonts w:ascii="Arial" w:hAnsi="Arial" w:cs="Arial"/>
                 <w:b/>
                 <w:bCs/>
                 <w:sz w:val="24"/>
@@ -349,14 +150,14 @@
             </w:pPr>
             <w:r>
               <w:rPr>
-                <w:rFonts w:ascii="Arial" w:hAnsi="Arial" w:cs="Arial"/>
+                <w:rFonts w:cs="Arial"/>
                 <w:b/>
                 <w:bCs/>
                 <w:sz w:val="24"/>
                 <w:szCs w:val="24"/>
                 <w:lang w:val="en-IE"/>
               </w:rPr>
-              <w:t>Hi</w:t>
+              <w:t>Table 1</w:t>
             </w:r>
           </w:p>
         </w:tc>
@@ -368,21 +169,15 @@
             <w:pPr>
               <w:pStyle w:val="Heading2"/>
               <w:rPr>
-                <w:b/>
-                <w:bCs/>
-                <w:lang w:val="en-IE"/>
-              </w:rPr>
-            </w:pPr>
-            <w:proofErr w:type="spellStart"/>
-            <w:r>
-              <w:rPr>
-                <w:b/>
-                <w:bCs/>
-                <w:lang w:val="en-IE"/>
-              </w:rPr>
-              <w:t>Asd</w:t>
-            </w:r>
-            <w:proofErr w:type="spellEnd"/>
+                <w:lang w:val="en-IE"/>
+              </w:rPr>
+            </w:pPr>
+            <w:r>
+              <w:rPr>
+                <w:lang w:val="en-IE"/>
+              </w:rPr>
+              <w:t>Table1</w:t>
+            </w:r>
           </w:p>
         </w:tc>
         <w:tc>
@@ -393,21 +188,15 @@
             <w:pPr>
               <w:pStyle w:val="Heading1"/>
               <w:rPr>
-                <w:b/>
-                <w:bCs/>
-                <w:lang w:val="en-IE"/>
-              </w:rPr>
-            </w:pPr>
-            <w:proofErr w:type="spellStart"/>
-            <w:r>
-              <w:rPr>
-                <w:b/>
-                <w:bCs/>
-                <w:lang w:val="en-IE"/>
-              </w:rPr>
-              <w:t>asd</w:t>
-            </w:r>
-            <w:proofErr w:type="spellEnd"/>
+                <w:lang w:val="en-IE"/>
+              </w:rPr>
+            </w:pPr>
+            <w:r>
+              <w:rPr>
+                <w:lang w:val="en-IE"/>
+              </w:rPr>
+              <w:t>Table1</w:t>
+            </w:r>
           </w:p>
         </w:tc>
       </w:tr>
@@ -538,52 +327,45 @@
                 <w:lang w:val="en-IE"/>
               </w:rPr>
             </w:pPr>
-            <w:r>
-              <w:rPr>
-                <w:rFonts w:cs="Arial"/>
-                <w:lang w:val="en-IE"/>
-              </w:rPr>
-              <w:t>Col 1</w:t>
-            </w:r>
-          </w:p>
-        </w:tc>
-        <w:tc>
-          <w:tcPr>
-            <w:tcW w:w="1694" w:type="dxa"/>
-          </w:tcPr>
-          <w:p>
-            <w:pPr>
-              <w:rPr>
-                <w:rFonts w:cs="Arial"/>
-                <w:lang w:val="en-IE"/>
-              </w:rPr>
-            </w:pPr>
-            <w:r>
-              <w:rPr>
-                <w:rFonts w:cs="Arial"/>
-                <w:lang w:val="en-IE"/>
-              </w:rPr>
-              <w:t>Col 2</w:t>
-            </w:r>
-          </w:p>
-        </w:tc>
-        <w:tc>
-          <w:tcPr>
-            <w:tcW w:w="1694" w:type="dxa"/>
-          </w:tcPr>
-          <w:p>
-            <w:pPr>
-              <w:rPr>
-                <w:rFonts w:cs="Arial"/>
-                <w:lang w:val="en-IE"/>
-              </w:rPr>
-            </w:pPr>
-            <w:r>
-              <w:rPr>
-                <w:rFonts w:cs="Arial"/>
-                <w:lang w:val="en-IE"/>
-              </w:rPr>
-              <w:t>Col 3</w:t>
+          </w:p>
+        </w:tc>
+        <w:tc>
+          <w:tcPr>
+            <w:tcW w:w="1694" w:type="dxa"/>
+          </w:tcPr>
+          <w:p>
+            <w:pPr>
+              <w:rPr>
+                <w:rFonts w:cs="Arial"/>
+                <w:lang w:val="en-IE"/>
+              </w:rPr>
+            </w:pPr>
+            <w:r>
+              <w:rPr>
+                <w:rFonts w:cs="Arial"/>
+                <w:lang w:val="en-IE"/>
+              </w:rPr>
+              <w:t>1</w:t>
+            </w:r>
+          </w:p>
+        </w:tc>
+        <w:tc>
+          <w:tcPr>
+            <w:tcW w:w="1694" w:type="dxa"/>
+          </w:tcPr>
+          <w:p>
+            <w:pPr>
+              <w:rPr>
+                <w:rFonts w:cs="Arial"/>
+                <w:lang w:val="en-IE"/>
+              </w:rPr>
+            </w:pPr>
+            <w:r>
+              <w:rPr>
+                <w:rFonts w:cs="Arial"/>
+                <w:lang w:val="en-IE"/>
+              </w:rPr>
+              <w:t>1</w:t>
             </w:r>
           </w:p>
         </w:tc>
@@ -603,7 +385,7 @@
                 <w:rFonts w:cs="Arial"/>
                 <w:lang w:val="en-IE"/>
               </w:rPr>
-              <w:t>Col 4</w:t>
+              <w:t>1</w:t>
             </w:r>
           </w:p>
         </w:tc>
@@ -623,13 +405,6 @@
                 <w:lang w:val="en-IE"/>
               </w:rPr>
             </w:pPr>
-            <w:r>
-              <w:rPr>
-                <w:rFonts w:cs="Arial"/>
-                <w:lang w:val="en-IE"/>
-              </w:rPr>
-              <w:t>Row 1</w:t>
-            </w:r>
           </w:p>
         </w:tc>
         <w:tc>
@@ -770,80 +545,82 @@
                 <w:lang w:val="en-IE"/>
               </w:rPr>
             </w:pPr>
-            <w:proofErr w:type="spellStart"/>
             <w:r>
               <w:rPr>
                 <w:rFonts w:cs="Arial"/>
                 <w:lang w:val="en-IE"/>
               </w:rPr>
               <w:lastRenderedPageBreak/>
-              <w:t>Bbb</w:t>
-            </w:r>
-            <w:proofErr w:type="spellEnd"/>
-          </w:p>
-        </w:tc>
-        <w:tc>
-          <w:tcPr>
-            <w:tcW w:w="1694" w:type="dxa"/>
-          </w:tcPr>
-          <w:p>
-            <w:pPr>
-              <w:rPr>
-                <w:rFonts w:cs="Arial"/>
-                <w:lang w:val="en-IE"/>
-              </w:rPr>
-            </w:pPr>
-            <w:proofErr w:type="spellStart"/>
-            <w:r>
-              <w:rPr>
-                <w:rFonts w:cs="Arial"/>
-                <w:lang w:val="en-IE"/>
-              </w:rPr>
-              <w:t>Bbb</w:t>
-            </w:r>
-            <w:proofErr w:type="spellEnd"/>
-          </w:p>
-        </w:tc>
-        <w:tc>
-          <w:tcPr>
-            <w:tcW w:w="1694" w:type="dxa"/>
-          </w:tcPr>
-          <w:p>
-            <w:pPr>
-              <w:rPr>
-                <w:rFonts w:cs="Arial"/>
-                <w:lang w:val="en-IE"/>
-              </w:rPr>
-            </w:pPr>
-            <w:r>
-              <w:rPr>
-                <w:rFonts w:cs="Arial"/>
-                <w:lang w:val="en-IE"/>
-              </w:rPr>
-              <w:t>Bb</w:t>
-            </w:r>
-          </w:p>
-        </w:tc>
-        <w:tc>
-          <w:tcPr>
-            <w:tcW w:w="1694" w:type="dxa"/>
-          </w:tcPr>
-          <w:p>
-            <w:pPr>
-              <w:rPr>
-                <w:rFonts w:cs="Arial"/>
-                <w:lang w:val="en-IE"/>
-              </w:rPr>
-            </w:pPr>
-            <w:proofErr w:type="spellStart"/>
-            <w:r>
-              <w:rPr>
-                <w:rFonts w:cs="Arial"/>
-                <w:lang w:val="en-IE"/>
-              </w:rPr>
-              <w:t>Bbb</w:t>
-            </w:r>
-            <w:proofErr w:type="spellEnd"/>
+              <w:t>Page2</w:t>
+            </w:r>
+          </w:p>
+        </w:tc>
+        <w:tc>
+          <w:tcPr>
+            <w:tcW w:w="1694" w:type="dxa"/>
+          </w:tcPr>
+          <w:p>
+            <w:pPr>
+              <w:rPr>
+                <w:rFonts w:cs="Arial"/>
+                <w:b/>
+                <w:bCs/>
+                <w:lang w:val="en-IE"/>
+              </w:rPr>
+            </w:pPr>
+            <w:r>
+              <w:rPr>
+                <w:rFonts w:cs="Arial"/>
+                <w:b/>
+                <w:bCs/>
+                <w:lang w:val="en-IE"/>
+              </w:rPr>
+              <w:t>Page2</w:t>
+            </w:r>
+          </w:p>
+        </w:tc>
+        <w:tc>
+          <w:tcPr>
+            <w:tcW w:w="1694" w:type="dxa"/>
+          </w:tcPr>
+          <w:p>
+            <w:pPr>
+              <w:rPr>
+                <w:rFonts w:cs="Arial"/>
+                <w:lang w:val="en-IE"/>
+              </w:rPr>
+            </w:pPr>
+            <w:r>
+              <w:rPr>
+                <w:rFonts w:cs="Arial"/>
+                <w:lang w:val="en-IE"/>
+              </w:rPr>
+              <w:t>Page2</w:t>
+            </w:r>
+          </w:p>
+        </w:tc>
+        <w:tc>
+          <w:tcPr>
+            <w:tcW w:w="1694" w:type="dxa"/>
+          </w:tcPr>
+          <w:p>
+            <w:pPr>
+              <w:rPr>
+                <w:rFonts w:cs="Arial"/>
+                <w:b/>
+                <w:bCs/>
+                <w:lang w:val="en-IE"/>
+              </w:rPr>
+            </w:pPr>
+            <w:r>
+              <w:rPr>
+                <w:rFonts w:cs="Arial"/>
+                <w:b/>
+                <w:bCs/>
+                <w:lang w:val="en-IE"/>
+              </w:rPr>
+              <w:t>Page2</w:t>
+            </w:r>
           </w:p>
         </w:tc>
         <w:tc>
@@ -857,15 +634,13 @@
                 <w:lang w:val="en-IE"/>
               </w:rPr>
             </w:pPr>
-            <w:proofErr w:type="spellStart"/>
-            <w:r>
-              <w:rPr>
-                <w:rFonts w:cs="Arial"/>
-                <w:lang w:val="en-IE"/>
-              </w:rPr>
-              <w:t>bbb</w:t>
-            </w:r>
-            <w:proofErr w:type="spellEnd"/>
+            <w:r>
+              <w:rPr>
+                <w:rFonts w:cs="Arial"/>
+                <w:lang w:val="en-IE"/>
+              </w:rPr>
+              <w:t>Page2</w:t>
+            </w:r>
           </w:p>
         </w:tc>
       </w:tr>
@@ -1003,52 +778,38 @@
                 <w:lang w:val="en-IE"/>
               </w:rPr>
             </w:pPr>
-            <w:r>
-              <w:rPr>
-                <w:rFonts w:cs="Arial"/>
-                <w:lang w:val="en-IE"/>
-              </w:rPr>
-              <w:t>Col 1</w:t>
-            </w:r>
-          </w:p>
-        </w:tc>
-        <w:tc>
-          <w:tcPr>
-            <w:tcW w:w="1694" w:type="dxa"/>
-          </w:tcPr>
-          <w:p>
-            <w:pPr>
-              <w:rPr>
-                <w:rFonts w:cs="Arial"/>
-                <w:lang w:val="en-IE"/>
-              </w:rPr>
-            </w:pPr>
-            <w:r>
-              <w:rPr>
-                <w:rFonts w:cs="Arial"/>
-                <w:lang w:val="en-IE"/>
-              </w:rPr>
-              <w:t>Col 2</w:t>
-            </w:r>
-          </w:p>
-        </w:tc>
-        <w:tc>
-          <w:tcPr>
-            <w:tcW w:w="1694" w:type="dxa"/>
-          </w:tcPr>
-          <w:p>
-            <w:pPr>
-              <w:rPr>
-                <w:rFonts w:cs="Arial"/>
-                <w:lang w:val="en-IE"/>
-              </w:rPr>
-            </w:pPr>
-            <w:r>
-              <w:rPr>
-                <w:rFonts w:cs="Arial"/>
-                <w:lang w:val="en-IE"/>
-              </w:rPr>
-              <w:t>Col 3</w:t>
+          </w:p>
+        </w:tc>
+        <w:tc>
+          <w:tcPr>
+            <w:tcW w:w="1694" w:type="dxa"/>
+          </w:tcPr>
+          <w:p>
+            <w:pPr>
+              <w:rPr>
+                <w:rFonts w:cs="Arial"/>
+                <w:lang w:val="en-IE"/>
+              </w:rPr>
+            </w:pPr>
+          </w:p>
+        </w:tc>
+        <w:tc>
+          <w:tcPr>
+            <w:tcW w:w="1694" w:type="dxa"/>
+          </w:tcPr>
+          <w:p>
+            <w:pPr>
+              <w:rPr>
+                <w:rFonts w:cs="Arial"/>
+                <w:lang w:val="en-IE"/>
+              </w:rPr>
+            </w:pPr>
+            <w:r>
+              <w:rPr>
+                <w:rFonts w:cs="Arial"/>
+                <w:lang w:val="en-IE"/>
+              </w:rPr>
+              <w:t>4</w:t>
             </w:r>
           </w:p>
         </w:tc>
@@ -1068,7 +829,7 @@
                 <w:rFonts w:cs="Arial"/>
                 <w:lang w:val="en-IE"/>
               </w:rPr>
-              <w:t>Col 4</w:t>
+              <w:t>5</w:t>
             </w:r>
           </w:p>
         </w:tc>
@@ -1093,7 +854,7 @@
                 <w:rFonts w:cs="Arial"/>
                 <w:lang w:val="en-IE"/>
               </w:rPr>
-              <w:t>Row 1</w:t>
+              <w:t>q</w:t>
             </w:r>
           </w:p>
         </w:tc>

</xml_diff>